<commit_message>
Update Decomposition + Het. Treat Effects
</commit_message>
<xml_diff>
--- a/figures/Gelbach/Indexes_list.docx
+++ b/figures/Gelbach/Indexes_list.docx
@@ -30,23 +30,101 @@
           <w:i/>
           <w:iCs/>
         </w:rPr>
-        <w:t>Has a good knowledge of climate chang</w:t>
-      </w:r>
-      <w:r>
-        <w:rPr>
-          <w:i/>
-          <w:iCs/>
-        </w:rPr>
-        <w:t>e</w:t>
+        <w:t>Has a good knowledge of climate change</w:t>
       </w:r>
       <w:r>
         <w:t>)</w:t>
       </w:r>
       <w:r>
-        <w:t xml:space="preserve">: </w:t>
-      </w:r>
-      <w:r>
-        <w:t>"score_footprint_transport", "score_footprint_elec", "score_footprint_food", "score_footprint_pc", "score_footprint_region", "CC_dynamic", "CC_anthropogenic", "CC_real", "score_CC_impacts", "CC_knowledgeable", "score_GHG"</w:t>
+        <w:t>: "</w:t>
+      </w:r>
+      <w:proofErr w:type="spellStart"/>
+      <w:r>
+        <w:t>score_footprint_transport</w:t>
+      </w:r>
+      <w:proofErr w:type="spellEnd"/>
+      <w:r>
+        <w:t>", "</w:t>
+      </w:r>
+      <w:proofErr w:type="spellStart"/>
+      <w:r>
+        <w:t>score_footprint_elec</w:t>
+      </w:r>
+      <w:proofErr w:type="spellEnd"/>
+      <w:r>
+        <w:t>", "</w:t>
+      </w:r>
+      <w:proofErr w:type="spellStart"/>
+      <w:r>
+        <w:t>score_footprint_food</w:t>
+      </w:r>
+      <w:proofErr w:type="spellEnd"/>
+      <w:r>
+        <w:t>", "</w:t>
+      </w:r>
+      <w:proofErr w:type="spellStart"/>
+      <w:r>
+        <w:t>score_footprint_pc</w:t>
+      </w:r>
+      <w:proofErr w:type="spellEnd"/>
+      <w:r>
+        <w:t>", "</w:t>
+      </w:r>
+      <w:proofErr w:type="spellStart"/>
+      <w:r>
+        <w:t>score_footprint_region</w:t>
+      </w:r>
+      <w:proofErr w:type="spellEnd"/>
+      <w:r>
+        <w:t>", "</w:t>
+      </w:r>
+      <w:proofErr w:type="spellStart"/>
+      <w:r>
+        <w:t>CC_dynamic</w:t>
+      </w:r>
+      <w:proofErr w:type="spellEnd"/>
+      <w:r>
+        <w:t>", "</w:t>
+      </w:r>
+      <w:proofErr w:type="spellStart"/>
+      <w:r>
+        <w:t>CC_anthropogenic</w:t>
+      </w:r>
+      <w:proofErr w:type="spellEnd"/>
+      <w:r>
+        <w:t>", "</w:t>
+      </w:r>
+      <w:proofErr w:type="spellStart"/>
+      <w:r>
+        <w:t>CC_real</w:t>
+      </w:r>
+      <w:proofErr w:type="spellEnd"/>
+      <w:r>
+        <w:t>", "</w:t>
+      </w:r>
+      <w:proofErr w:type="spellStart"/>
+      <w:r>
+        <w:t>score_CC_impacts</w:t>
+      </w:r>
+      <w:proofErr w:type="spellEnd"/>
+      <w:r>
+        <w:t>", "</w:t>
+      </w:r>
+      <w:proofErr w:type="spellStart"/>
+      <w:r>
+        <w:t>CC_knowledgeable</w:t>
+      </w:r>
+      <w:proofErr w:type="spellEnd"/>
+      <w:r>
+        <w:t>", "</w:t>
+      </w:r>
+      <w:proofErr w:type="spellStart"/>
+      <w:r>
+        <w:t>score_GHG</w:t>
+      </w:r>
+      <w:proofErr w:type="spellEnd"/>
+      <w:r>
+        <w:t>"</w:t>
       </w:r>
     </w:p>
     <w:p/>
@@ -59,13 +137,7 @@
         </w:numPr>
       </w:pPr>
       <w:r>
-        <w:t>Index</w:t>
-      </w:r>
-      <w:r>
-        <w:t xml:space="preserve"> A</w:t>
-      </w:r>
-      <w:r>
-        <w:t>ffected</w:t>
+        <w:t>Index Affected</w:t>
       </w:r>
       <w:r>
         <w:t xml:space="preserve"> (</w:t>
@@ -87,7 +159,47 @@
         <w:br/>
       </w:r>
       <w:r>
-        <w:t>"polluting_sector", "affected_transport", "gas_expenses", "heating_expenses", "availability_transport", "urbanity", "urban"</w:t>
+        <w:t>"</w:t>
+      </w:r>
+      <w:proofErr w:type="spellStart"/>
+      <w:r>
+        <w:t>polluting_sector</w:t>
+      </w:r>
+      <w:proofErr w:type="spellEnd"/>
+      <w:r>
+        <w:t>", "</w:t>
+      </w:r>
+      <w:proofErr w:type="spellStart"/>
+      <w:r>
+        <w:t>affected_transport</w:t>
+      </w:r>
+      <w:proofErr w:type="spellEnd"/>
+      <w:r>
+        <w:t>", "</w:t>
+      </w:r>
+      <w:proofErr w:type="spellStart"/>
+      <w:r>
+        <w:t>gas_expenses</w:t>
+      </w:r>
+      <w:proofErr w:type="spellEnd"/>
+      <w:r>
+        <w:t>", "</w:t>
+      </w:r>
+      <w:proofErr w:type="spellStart"/>
+      <w:r>
+        <w:t>heating_expenses</w:t>
+      </w:r>
+      <w:proofErr w:type="spellEnd"/>
+      <w:r>
+        <w:t>", "</w:t>
+      </w:r>
+      <w:proofErr w:type="spellStart"/>
+      <w:r>
+        <w:t>availability_transport</w:t>
+      </w:r>
+      <w:proofErr w:type="spellEnd"/>
+      <w:r>
+        <w:t>", "urbanity", "urban"</w:t>
       </w:r>
     </w:p>
     <w:p/>
@@ -122,28 +234,39 @@
         <w:br/>
       </w:r>
       <w:r>
-        <w:t>"CC_talks"</w:t>
-      </w:r>
-      <w:r>
-        <w:t xml:space="preserve"> &gt; 0</w:t>
-      </w:r>
-      <w:r>
-        <w:t>, "CC_problem"</w:t>
-      </w:r>
-      <w:r>
-        <w:t xml:space="preserve"> &gt; 0</w:t>
-      </w:r>
-      <w:r>
-        <w:t>, "should_fight_CC"</w:t>
-      </w:r>
-      <w:r>
-        <w:t xml:space="preserve"> &gt; 0 </w:t>
-      </w:r>
-      <w:r>
-        <w:t>, "member_environmental_orga"</w:t>
-      </w:r>
-      <w:r>
-        <w:t xml:space="preserve"> &gt; 0</w:t>
+        <w:t>"</w:t>
+      </w:r>
+      <w:proofErr w:type="spellStart"/>
+      <w:r>
+        <w:t>CC_talks</w:t>
+      </w:r>
+      <w:proofErr w:type="spellEnd"/>
+      <w:r>
+        <w:t>" &gt; 0, "</w:t>
+      </w:r>
+      <w:proofErr w:type="spellStart"/>
+      <w:r>
+        <w:t>CC_problem</w:t>
+      </w:r>
+      <w:proofErr w:type="spellEnd"/>
+      <w:r>
+        <w:t>" &gt; 0, "</w:t>
+      </w:r>
+      <w:proofErr w:type="spellStart"/>
+      <w:r>
+        <w:t>should_fight_CC</w:t>
+      </w:r>
+      <w:proofErr w:type="spellEnd"/>
+      <w:r>
+        <w:t>" &gt; 0 , "</w:t>
+      </w:r>
+      <w:proofErr w:type="spellStart"/>
+      <w:r>
+        <w:t>member_environmental_orga</w:t>
+      </w:r>
+      <w:proofErr w:type="spellEnd"/>
+      <w:r>
+        <w:t>" &gt; 0</w:t>
       </w:r>
     </w:p>
     <w:p/>
@@ -156,13 +279,7 @@
         </w:numPr>
       </w:pPr>
       <w:r>
-        <w:t>Index</w:t>
-      </w:r>
-      <w:r>
-        <w:t xml:space="preserve"> W</w:t>
-      </w:r>
-      <w:r>
-        <w:t>orried</w:t>
+        <w:t>Index Worried</w:t>
       </w:r>
       <w:r>
         <w:t xml:space="preserve"> (</w:t>
@@ -183,8 +300,61 @@
       <w:r>
         <w:br/>
       </w:r>
-      <w:r>
-        <w:t>CC_impacts_more_migration &gt; 0 / CC_impacts_more_wars &gt; 0 / CC_impacts_extinction &gt; 0 / CC_impacts_drop_conso &gt; 0 / CC_will_end &lt; 0 / net_zero_feasible &lt; 0 / future_richness &lt; 0</w:t>
+      <w:proofErr w:type="spellStart"/>
+      <w:r>
+        <w:t>CC_impacts_more_migration</w:t>
+      </w:r>
+      <w:proofErr w:type="spellEnd"/>
+      <w:r>
+        <w:t xml:space="preserve"> &gt; 0 / </w:t>
+      </w:r>
+      <w:proofErr w:type="spellStart"/>
+      <w:r>
+        <w:t>CC_impacts_more_wars</w:t>
+      </w:r>
+      <w:proofErr w:type="spellEnd"/>
+      <w:r>
+        <w:t xml:space="preserve"> &gt; 0 / </w:t>
+      </w:r>
+      <w:proofErr w:type="spellStart"/>
+      <w:r>
+        <w:t>CC_impacts_extinction</w:t>
+      </w:r>
+      <w:proofErr w:type="spellEnd"/>
+      <w:r>
+        <w:t xml:space="preserve"> &gt; 0 / </w:t>
+      </w:r>
+      <w:proofErr w:type="spellStart"/>
+      <w:r>
+        <w:t>CC_impacts_drop_conso</w:t>
+      </w:r>
+      <w:proofErr w:type="spellEnd"/>
+      <w:r>
+        <w:t xml:space="preserve"> &gt; 0 / </w:t>
+      </w:r>
+      <w:proofErr w:type="spellStart"/>
+      <w:r>
+        <w:t>CC_will_end</w:t>
+      </w:r>
+      <w:proofErr w:type="spellEnd"/>
+      <w:r>
+        <w:t xml:space="preserve"> &lt; 0 / </w:t>
+      </w:r>
+      <w:proofErr w:type="spellStart"/>
+      <w:r>
+        <w:t>net_zero_feasible</w:t>
+      </w:r>
+      <w:proofErr w:type="spellEnd"/>
+      <w:r>
+        <w:t xml:space="preserve"> &lt; 0 / </w:t>
+      </w:r>
+      <w:proofErr w:type="spellStart"/>
+      <w:r>
+        <w:t>future_richness</w:t>
+      </w:r>
+      <w:proofErr w:type="spellEnd"/>
+      <w:r>
+        <w:t xml:space="preserve"> &lt; 0</w:t>
       </w:r>
     </w:p>
     <w:p/>
@@ -197,19 +367,7 @@
         </w:numPr>
       </w:pPr>
       <w:r>
-        <w:t>Index</w:t>
-      </w:r>
-      <w:r>
-        <w:t xml:space="preserve"> P</w:t>
-      </w:r>
-      <w:r>
-        <w:t>ositive</w:t>
-      </w:r>
-      <w:r>
-        <w:t xml:space="preserve"> E</w:t>
-      </w:r>
-      <w:r>
-        <w:t xml:space="preserve">conomy </w:t>
+        <w:t xml:space="preserve">Index Positive Economy </w:t>
       </w:r>
       <w:r>
         <w:t>(</w:t>
@@ -225,7 +383,39 @@
         <w:t>)</w:t>
       </w:r>
       <w:r>
-        <w:t>: effect_halt_CC_economy &gt; 0 / investments_negative_effect &lt; 0 / tax_transfers_negative_effect &lt; 0 / standard_negative_effect &lt; 0</w:t>
+        <w:t xml:space="preserve">: </w:t>
+      </w:r>
+      <w:proofErr w:type="spellStart"/>
+      <w:r>
+        <w:t>effect_halt_CC_economy</w:t>
+      </w:r>
+      <w:proofErr w:type="spellEnd"/>
+      <w:r>
+        <w:t xml:space="preserve"> &gt; 0 / </w:t>
+      </w:r>
+      <w:proofErr w:type="spellStart"/>
+      <w:r>
+        <w:t>investments_negative_effect</w:t>
+      </w:r>
+      <w:proofErr w:type="spellEnd"/>
+      <w:r>
+        <w:t xml:space="preserve"> &lt; 0 / </w:t>
+      </w:r>
+      <w:proofErr w:type="spellStart"/>
+      <w:r>
+        <w:t>tax_transfers_negative_effect</w:t>
+      </w:r>
+      <w:proofErr w:type="spellEnd"/>
+      <w:r>
+        <w:t xml:space="preserve"> &lt; 0 / </w:t>
+      </w:r>
+      <w:proofErr w:type="spellStart"/>
+      <w:r>
+        <w:t>standard_negative_effect</w:t>
+      </w:r>
+      <w:proofErr w:type="spellEnd"/>
+      <w:r>
+        <w:t xml:space="preserve"> &lt; 0</w:t>
       </w:r>
     </w:p>
     <w:p/>
@@ -238,13 +428,7 @@
         </w:numPr>
       </w:pPr>
       <w:r>
-        <w:t>Index</w:t>
-      </w:r>
-      <w:r>
-        <w:t xml:space="preserve"> C</w:t>
-      </w:r>
-      <w:r>
-        <w:t xml:space="preserve">onstrained </w:t>
+        <w:t xml:space="preserve">Index Constrained </w:t>
       </w:r>
       <w:r>
         <w:t>(</w:t>
@@ -265,8 +449,13 @@
       <w:r>
         <w:br/>
       </w:r>
-      <w:r>
-        <w:t xml:space="preserve">condition_financial_aid &gt; </w:t>
+      <w:proofErr w:type="spellStart"/>
+      <w:r>
+        <w:t>condition_financial_aid</w:t>
+      </w:r>
+      <w:proofErr w:type="spellEnd"/>
+      <w:r>
+        <w:t xml:space="preserve"> &gt; </w:t>
       </w:r>
       <w:r>
         <w:t>0</w:t>
@@ -294,19 +483,7 @@
         </w:numPr>
       </w:pPr>
       <w:r>
-        <w:t>Index</w:t>
-      </w:r>
-      <w:r>
-        <w:t xml:space="preserve"> P</w:t>
-      </w:r>
-      <w:r>
-        <w:t>olicies</w:t>
-      </w:r>
-      <w:r>
-        <w:t xml:space="preserve"> E</w:t>
-      </w:r>
-      <w:r>
-        <w:t xml:space="preserve">fficient </w:t>
+        <w:t xml:space="preserve">Index Policies Efficient </w:t>
       </w:r>
       <w:r>
         <w:t>(</w:t>
@@ -322,7 +499,79 @@
         <w:t>)</w:t>
       </w:r>
       <w:r>
-        <w:t>: investments_effect_elec_greener &gt; 0 / investments_effect_public_transport &gt; 0 / investments_effect_less_pollution &gt; 0 / tax_transfers_effect_driving &gt; 0 / tax_transfers_effect_insulation &gt; 0 / tax_transfers_effect_less_emission &gt; 0 / tax_transfers_effect_less_pollution &gt; 0 / standard_effect_less_emission &gt; 0 / standard_effect_less_pollution &gt; 0</w:t>
+        <w:t xml:space="preserve">: </w:t>
+      </w:r>
+      <w:proofErr w:type="spellStart"/>
+      <w:r>
+        <w:t>investments_effect_elec_greener</w:t>
+      </w:r>
+      <w:proofErr w:type="spellEnd"/>
+      <w:r>
+        <w:t xml:space="preserve"> &gt; 0 / </w:t>
+      </w:r>
+      <w:proofErr w:type="spellStart"/>
+      <w:r>
+        <w:t>investments_effect_public_transport</w:t>
+      </w:r>
+      <w:proofErr w:type="spellEnd"/>
+      <w:r>
+        <w:t xml:space="preserve"> &gt; 0 / </w:t>
+      </w:r>
+      <w:proofErr w:type="spellStart"/>
+      <w:r>
+        <w:t>investments_effect_less_pollution</w:t>
+      </w:r>
+      <w:proofErr w:type="spellEnd"/>
+      <w:r>
+        <w:t xml:space="preserve"> &gt; 0 / </w:t>
+      </w:r>
+      <w:proofErr w:type="spellStart"/>
+      <w:r>
+        <w:t>tax_transfers_effect_driving</w:t>
+      </w:r>
+      <w:proofErr w:type="spellEnd"/>
+      <w:r>
+        <w:t xml:space="preserve"> &gt; 0 / </w:t>
+      </w:r>
+      <w:proofErr w:type="spellStart"/>
+      <w:r>
+        <w:t>tax_transfers_effect_insulation</w:t>
+      </w:r>
+      <w:proofErr w:type="spellEnd"/>
+      <w:r>
+        <w:t xml:space="preserve"> &gt; 0 / </w:t>
+      </w:r>
+      <w:proofErr w:type="spellStart"/>
+      <w:r>
+        <w:t>tax_transfers_effect_less_emission</w:t>
+      </w:r>
+      <w:proofErr w:type="spellEnd"/>
+      <w:r>
+        <w:t xml:space="preserve"> &gt; 0 / </w:t>
+      </w:r>
+      <w:proofErr w:type="spellStart"/>
+      <w:r>
+        <w:t>tax_transfers_effect_less_pollution</w:t>
+      </w:r>
+      <w:proofErr w:type="spellEnd"/>
+      <w:r>
+        <w:t xml:space="preserve"> &gt; 0 / </w:t>
+      </w:r>
+      <w:proofErr w:type="spellStart"/>
+      <w:r>
+        <w:t>standard_effect_less_emission</w:t>
+      </w:r>
+      <w:proofErr w:type="spellEnd"/>
+      <w:r>
+        <w:t xml:space="preserve"> &gt; 0 / </w:t>
+      </w:r>
+      <w:proofErr w:type="spellStart"/>
+      <w:r>
+        <w:t>standard_effect_less_pollution</w:t>
+      </w:r>
+      <w:proofErr w:type="spellEnd"/>
+      <w:r>
+        <w:t xml:space="preserve"> &gt; 0</w:t>
       </w:r>
     </w:p>
     <w:p/>
@@ -356,23 +605,29 @@
       <w:r>
         <w:br/>
       </w:r>
-      <w:r>
-        <w:t>tax_transfer_poor"</w:t>
-      </w:r>
-      <w:r>
-        <w:t xml:space="preserve"> &gt; 0</w:t>
-      </w:r>
-      <w:r>
-        <w:t>, "tax_transfer_constrained_hh"</w:t>
-      </w:r>
-      <w:r>
-        <w:t xml:space="preserve"> &gt; 0</w:t>
-      </w:r>
-      <w:r>
-        <w:t>, "problem_inequality"</w:t>
-      </w:r>
-      <w:r>
-        <w:t xml:space="preserve"> &gt; 0</w:t>
+      <w:proofErr w:type="spellStart"/>
+      <w:r>
+        <w:t>tax_transfer_poor</w:t>
+      </w:r>
+      <w:proofErr w:type="spellEnd"/>
+      <w:r>
+        <w:t>" &gt; 0, "</w:t>
+      </w:r>
+      <w:proofErr w:type="spellStart"/>
+      <w:r>
+        <w:t>tax_transfer_constrained_hh</w:t>
+      </w:r>
+      <w:proofErr w:type="spellEnd"/>
+      <w:r>
+        <w:t>" &gt; 0, "</w:t>
+      </w:r>
+      <w:proofErr w:type="spellStart"/>
+      <w:r>
+        <w:t>problem_inequality</w:t>
+      </w:r>
+      <w:proofErr w:type="spellEnd"/>
+      <w:r>
+        <w:t>" &gt; 0</w:t>
       </w:r>
     </w:p>
     <w:p/>
@@ -385,13 +640,7 @@
         </w:numPr>
       </w:pPr>
       <w:r>
-        <w:t>Index</w:t>
-      </w:r>
-      <w:r>
-        <w:t xml:space="preserve"> A</w:t>
-      </w:r>
-      <w:r>
-        <w:t xml:space="preserve">ltruism </w:t>
+        <w:t xml:space="preserve">Index Altruism </w:t>
       </w:r>
       <w:r>
         <w:t>(</w:t>
@@ -401,17 +650,7 @@
           <w:i/>
           <w:iCs/>
         </w:rPr>
-        <w:t>Is</w:t>
-      </w:r>
-      <w:r>
-        <w:t xml:space="preserve"> </w:t>
-      </w:r>
-      <w:r>
-        <w:rPr>
-          <w:i/>
-          <w:iCs/>
-        </w:rPr>
-        <w:t>altruist</w:t>
+        <w:t>Is willing to donate to reforestation project</w:t>
       </w:r>
       <w:r>
         <w:t>)</w:t>
@@ -423,7 +662,7 @@
         <w:br/>
       </w:r>
       <w:r>
-        <w:t>wtp == "Yes" / donation &gt; median(donation)</w:t>
+        <w:t>donation &gt; median(donation)</w:t>
       </w:r>
     </w:p>
     <w:p/>
@@ -436,22 +675,7 @@
         </w:numPr>
       </w:pPr>
       <w:r>
-        <w:t>I</w:t>
-      </w:r>
-      <w:r>
-        <w:t>ndex</w:t>
-      </w:r>
-      <w:r>
-        <w:t xml:space="preserve"> A</w:t>
-      </w:r>
-      <w:r>
-        <w:t>ffected</w:t>
-      </w:r>
-      <w:r>
-        <w:t xml:space="preserve"> S</w:t>
-      </w:r>
-      <w:r>
-        <w:t xml:space="preserve">ubjective </w:t>
+        <w:t xml:space="preserve">Index Affected Subjective </w:t>
       </w:r>
       <w:r>
         <w:t>(</w:t>
@@ -472,8 +696,37 @@
       <w:r>
         <w:br/>
       </w:r>
-      <w:r>
-        <w:t>CC_affects_self &gt; 0 / investments_win_lose_self &lt; 0 / tax_transfers_win_lose_self &lt; 0 / standard_win_lose_self &lt; 0</w:t>
+      <w:proofErr w:type="spellStart"/>
+      <w:r>
+        <w:t>CC_affects_self</w:t>
+      </w:r>
+      <w:proofErr w:type="spellEnd"/>
+      <w:r>
+        <w:t xml:space="preserve"> &gt; 0 / </w:t>
+      </w:r>
+      <w:proofErr w:type="spellStart"/>
+      <w:r>
+        <w:t>investments_win_lose_self</w:t>
+      </w:r>
+      <w:proofErr w:type="spellEnd"/>
+      <w:r>
+        <w:t xml:space="preserve"> &lt; 0 / </w:t>
+      </w:r>
+      <w:proofErr w:type="spellStart"/>
+      <w:r>
+        <w:t>tax_transfers_win_lose_self</w:t>
+      </w:r>
+      <w:proofErr w:type="spellEnd"/>
+      <w:r>
+        <w:t xml:space="preserve"> &lt; 0 / </w:t>
+      </w:r>
+      <w:proofErr w:type="spellStart"/>
+      <w:r>
+        <w:t>standard_win_lose_self</w:t>
+      </w:r>
+      <w:proofErr w:type="spellEnd"/>
+      <w:r>
+        <w:t xml:space="preserve"> &lt; 0</w:t>
       </w:r>
     </w:p>
     <w:p/>
@@ -509,7 +762,7 @@
           <w:i/>
           <w:iCs/>
         </w:rPr>
-        <w:t>Is willing to adapt to climate change</w:t>
+        <w:t>Is willing to adopt climate friendly behavior</w:t>
       </w:r>
       <w:r>
         <w:t>)</w:t>
@@ -554,6 +807,7 @@
       <w:r>
         <w:br/>
       </w:r>
+      <w:proofErr w:type="spellStart"/>
       <w:r>
         <w:rPr>
           <w:i/>
@@ -561,26 +815,23 @@
         </w:rPr>
         <w:t>standard_support</w:t>
       </w:r>
+      <w:proofErr w:type="spellEnd"/>
       <w:r>
         <w:t xml:space="preserve"> &gt; 0; </w:t>
       </w:r>
-      <w:r>
-        <w:rPr>
-          <w:i/>
-          <w:iCs/>
-        </w:rPr>
-        <w:t>standard_</w:t>
-      </w:r>
-      <w:r>
-        <w:rPr>
-          <w:i/>
-          <w:iCs/>
-        </w:rPr>
-        <w:t>fair</w:t>
-      </w:r>
+      <w:proofErr w:type="spellStart"/>
+      <w:r>
+        <w:rPr>
+          <w:i/>
+          <w:iCs/>
+        </w:rPr>
+        <w:t>standard_fair</w:t>
+      </w:r>
+      <w:proofErr w:type="spellEnd"/>
       <w:r>
         <w:t xml:space="preserve"> &gt; 0; </w:t>
       </w:r>
+      <w:proofErr w:type="spellStart"/>
       <w:r>
         <w:rPr>
           <w:i/>
@@ -588,14 +839,9 @@
         </w:rPr>
         <w:t>standard_public_transport_support</w:t>
       </w:r>
-      <w:r>
-        <w:t xml:space="preserve"> &gt; 0 (</w:t>
-      </w:r>
-      <w:r>
-        <w:t>where alternatives such as public transports are made available to people</w:t>
-      </w:r>
-      <w:r>
-        <w:t>)</w:t>
+      <w:proofErr w:type="spellEnd"/>
+      <w:r>
+        <w:t xml:space="preserve"> &gt; 0 (where alternatives such as public transports are made available to people)</w:t>
       </w:r>
     </w:p>
     <w:p/>
@@ -613,6 +859,7 @@
       <w:r>
         <w:br/>
       </w:r>
+      <w:proofErr w:type="spellStart"/>
       <w:r>
         <w:rPr>
           <w:i/>
@@ -620,9 +867,11 @@
         </w:rPr>
         <w:t>tax_transfers_support</w:t>
       </w:r>
+      <w:proofErr w:type="spellEnd"/>
       <w:r>
         <w:t xml:space="preserve"> &gt; 0; </w:t>
       </w:r>
+      <w:proofErr w:type="spellStart"/>
       <w:r>
         <w:rPr>
           <w:i/>
@@ -630,6 +879,7 @@
         </w:rPr>
         <w:t>tax_transfers_fair</w:t>
       </w:r>
+      <w:proofErr w:type="spellEnd"/>
       <w:r>
         <w:t xml:space="preserve"> &gt; 0</w:t>
       </w:r>
@@ -649,6 +899,7 @@
       <w:r>
         <w:br/>
       </w:r>
+      <w:proofErr w:type="spellStart"/>
       <w:r>
         <w:rPr>
           <w:i/>
@@ -656,9 +907,11 @@
         </w:rPr>
         <w:t>investments_fair</w:t>
       </w:r>
+      <w:proofErr w:type="spellEnd"/>
       <w:r>
         <w:t xml:space="preserve"> &gt; 0; </w:t>
       </w:r>
+      <w:proofErr w:type="spellStart"/>
       <w:r>
         <w:rPr>
           <w:i/>
@@ -666,6 +919,7 @@
         </w:rPr>
         <w:t>investments_support</w:t>
       </w:r>
+      <w:proofErr w:type="spellEnd"/>
       <w:r>
         <w:t xml:space="preserve"> &gt; 0</w:t>
       </w:r>
@@ -743,27 +997,35 @@
       <w:r>
         <w:br/>
       </w:r>
+      <w:proofErr w:type="spellStart"/>
       <w:r>
         <w:t>beef_tax_support</w:t>
       </w:r>
+      <w:proofErr w:type="spellEnd"/>
       <w:r>
         <w:t xml:space="preserve">; </w:t>
       </w:r>
+      <w:proofErr w:type="spellStart"/>
       <w:r>
         <w:t>beef_subsidies_vegetables_support</w:t>
       </w:r>
+      <w:proofErr w:type="spellEnd"/>
       <w:r>
         <w:t xml:space="preserve">; </w:t>
       </w:r>
+      <w:proofErr w:type="spellStart"/>
       <w:r>
         <w:t>beef_subsidies_removal_support</w:t>
       </w:r>
+      <w:proofErr w:type="spellEnd"/>
       <w:r>
         <w:t xml:space="preserve">; </w:t>
       </w:r>
+      <w:proofErr w:type="spellStart"/>
       <w:r>
         <w:t>beef_ban_intensive_support</w:t>
       </w:r>
+      <w:proofErr w:type="spellEnd"/>
       <w:r>
         <w:t xml:space="preserve">  (all &gt; 0)</w:t>
       </w:r>
@@ -794,23 +1056,21 @@
       <w:r>
         <w:br/>
       </w:r>
+      <w:proofErr w:type="spellStart"/>
       <w:r>
         <w:t>global_tax_support</w:t>
       </w:r>
+      <w:proofErr w:type="spellEnd"/>
       <w:r>
         <w:t xml:space="preserve">; </w:t>
       </w:r>
+      <w:proofErr w:type="spellStart"/>
       <w:r>
         <w:t>global_assembly_support</w:t>
       </w:r>
-      <w:r>
-        <w:t xml:space="preserve">; </w:t>
-      </w:r>
-      <w:r>
-        <w:t>tax_1p_support</w:t>
-      </w:r>
-      <w:r>
-        <w:t xml:space="preserve"> (all &gt; 0)</w:t>
+      <w:proofErr w:type="spellEnd"/>
+      <w:r>
+        <w:t>; tax_1p_support (all &gt; 0)</w:t>
       </w:r>
     </w:p>
     <w:p>
@@ -840,31 +1100,39 @@
         <w:br/>
       </w:r>
       <w:r>
-        <w:t>"insulation_support"</w:t>
-      </w:r>
-      <w:r>
-        <w:t>;</w:t>
-      </w:r>
-      <w:r>
-        <w:t xml:space="preserve"> "policy_tax_flying"</w:t>
-      </w:r>
-      <w:r>
-        <w:t>;</w:t>
-      </w:r>
-      <w:r>
-        <w:t xml:space="preserve"> "policy_ban_city_centers"</w:t>
-      </w:r>
-      <w:r>
-        <w:t>;</w:t>
-      </w:r>
-      <w:r>
-        <w:t xml:space="preserve"> "policy_subsidies"</w:t>
-      </w:r>
-      <w:r>
-        <w:t>;</w:t>
-      </w:r>
-      <w:r>
-        <w:t>"policy_climate_fund"</w:t>
+        <w:t>"</w:t>
+      </w:r>
+      <w:proofErr w:type="spellStart"/>
+      <w:r>
+        <w:t>insulation_support</w:t>
+      </w:r>
+      <w:proofErr w:type="spellEnd"/>
+      <w:r>
+        <w:t>"; "</w:t>
+      </w:r>
+      <w:proofErr w:type="spellStart"/>
+      <w:r>
+        <w:t>policy_tax_flying</w:t>
+      </w:r>
+      <w:proofErr w:type="spellEnd"/>
+      <w:r>
+        <w:t>"; "</w:t>
+      </w:r>
+      <w:proofErr w:type="spellStart"/>
+      <w:r>
+        <w:t>policy_ban_city_centers</w:t>
+      </w:r>
+      <w:proofErr w:type="spellEnd"/>
+      <w:r>
+        <w:t>"; "policy_subsidies";"</w:t>
+      </w:r>
+      <w:proofErr w:type="spellStart"/>
+      <w:r>
+        <w:t>policy_climate_fund</w:t>
+      </w:r>
+      <w:proofErr w:type="spellEnd"/>
+      <w:r>
+        <w:t>"</w:t>
       </w:r>
     </w:p>
     <w:p>
@@ -888,7 +1156,15 @@
         </w:rPr>
       </w:pPr>
       <w:r>
-        <w:t>Index All Polcies:</w:t>
+        <w:t xml:space="preserve">Index All </w:t>
+      </w:r>
+      <w:proofErr w:type="spellStart"/>
+      <w:r>
+        <w:t>Polcies</w:t>
+      </w:r>
+      <w:proofErr w:type="spellEnd"/>
+      <w:r>
+        <w:t>:</w:t>
       </w:r>
       <w:r>
         <w:br/>

</xml_diff>